<commit_message>
update CH9 flask api
</commit_message>
<xml_diff>
--- a/research-paper/ch9/後端/ch9(格式範本)後端python-Flask API.docx
+++ b/research-paper/ch9/後端/ch9(格式範本)後端python-Flask API.docx
@@ -336,7 +336,7 @@
               <w:overflowPunct w:val="0"/>
               <w:jc w:val="both"/>
               <w:rPr>
-                <w:rFonts w:eastAsia="標楷體" w:hint="eastAsia"/>
+                <w:rFonts w:eastAsia="標楷體"/>
                 <w:sz w:val="28"/>
               </w:rPr>
             </w:pPr>
@@ -655,14 +655,7 @@
                 <w:rFonts w:eastAsia="標楷體" w:hint="eastAsia"/>
                 <w:sz w:val="28"/>
               </w:rPr>
-              <w:t xml:space="preserve">5. </w:t>
-            </w:r>
-            <w:r>
-              <w:rPr>
-                <w:rFonts w:eastAsia="標楷體" w:hint="eastAsia"/>
-                <w:sz w:val="28"/>
-              </w:rPr>
-              <w:t>APP</w:t>
+              <w:t>5. APP</w:t>
             </w:r>
             <w:r>
               <w:rPr>
@@ -697,21 +690,7 @@
                 <w:rFonts w:eastAsia="標楷體" w:hint="eastAsia"/>
                 <w:sz w:val="28"/>
               </w:rPr>
-              <w:t>傳送</w:t>
-            </w:r>
-            <w:r>
-              <w:rPr>
-                <w:rFonts w:eastAsia="標楷體" w:hint="eastAsia"/>
-                <w:sz w:val="28"/>
-              </w:rPr>
-              <w:t>訂閱條件</w:t>
-            </w:r>
-            <w:r>
-              <w:rPr>
-                <w:rFonts w:eastAsia="標楷體" w:hint="eastAsia"/>
-                <w:sz w:val="28"/>
-              </w:rPr>
-              <w:t>資料</w:t>
+              <w:t>傳送訂閱條件資料</w:t>
             </w:r>
             <w:r>
               <w:rPr>
@@ -732,21 +711,7 @@
                 <w:rFonts w:eastAsia="標楷體" w:hint="eastAsia"/>
                 <w:sz w:val="28"/>
               </w:rPr>
-              <w:t>讀取後將使用者</w:t>
-            </w:r>
-            <w:r>
-              <w:rPr>
-                <w:rFonts w:eastAsia="標楷體" w:hint="eastAsia"/>
-                <w:sz w:val="28"/>
-              </w:rPr>
-              <w:t>訂閱</w:t>
-            </w:r>
-            <w:r>
-              <w:rPr>
-                <w:rFonts w:eastAsia="標楷體" w:hint="eastAsia"/>
-                <w:sz w:val="28"/>
-              </w:rPr>
-              <w:t>的資料庫儲存進資料庫</w:t>
+              <w:t>讀取後將使用者訂閱的資料庫儲存進資料庫</w:t>
             </w:r>
             <w:r>
               <w:rPr>
@@ -782,7 +747,7 @@
               <w:overflowPunct w:val="0"/>
               <w:jc w:val="both"/>
               <w:rPr>
-                <w:rFonts w:eastAsia="標楷體" w:hint="eastAsia"/>
+                <w:rFonts w:eastAsia="標楷體"/>
                 <w:sz w:val="28"/>
               </w:rPr>
             </w:pPr>
@@ -862,7 +827,7 @@
               <w:overflowPunct w:val="0"/>
               <w:jc w:val="both"/>
               <w:rPr>
-                <w:rFonts w:eastAsia="標楷體" w:hint="eastAsia"/>
+                <w:rFonts w:eastAsia="標楷體"/>
                 <w:sz w:val="28"/>
               </w:rPr>
             </w:pPr>
@@ -909,9 +874,6 @@
       <w:pPr>
         <w:pStyle w:val="-"/>
         <w:overflowPunct w:val="0"/>
-        <w:rPr>
-          <w:rFonts w:hint="eastAsia"/>
-        </w:rPr>
       </w:pPr>
       <w:bookmarkStart w:id="6" w:name="_Toc151506200"/>
       <w:r>
@@ -1080,7 +1042,7 @@
               <w:overflowPunct w:val="0"/>
               <w:jc w:val="center"/>
               <w:rPr>
-                <w:rFonts w:eastAsia="標楷體" w:hint="eastAsia"/>
+                <w:rFonts w:eastAsia="標楷體"/>
                 <w:sz w:val="28"/>
               </w:rPr>
             </w:pPr>
@@ -1146,7 +1108,7 @@
                 <w:rFonts w:eastAsia="標楷體" w:hint="eastAsia"/>
                 <w:sz w:val="28"/>
               </w:rPr>
-              <w:t>在會員忘記密碼時</w:t>
+              <w:t>將會員訂閱操作存進資料庫</w:t>
             </w:r>
             <w:r>
               <w:rPr>
@@ -1160,23 +1122,21 @@
                 <w:rFonts w:eastAsia="標楷體" w:hint="eastAsia"/>
                 <w:sz w:val="28"/>
               </w:rPr>
-              <w:t>寄送</w:t>
-            </w:r>
-            <w:proofErr w:type="gramStart"/>
-            <w:r>
-              <w:rPr>
-                <w:rFonts w:eastAsia="標楷體" w:hint="eastAsia"/>
-                <w:sz w:val="28"/>
-              </w:rPr>
-              <w:t>驗證碼供會員</w:t>
-            </w:r>
-            <w:proofErr w:type="gramEnd"/>
-            <w:r>
-              <w:rPr>
-                <w:rFonts w:eastAsia="標楷體" w:hint="eastAsia"/>
-                <w:sz w:val="28"/>
-              </w:rPr>
-              <w:t>可以變更資料庫中的密碼</w:t>
+              <w:t>並更新其點擊查看時間</w:t>
+            </w:r>
+            <w:r>
+              <w:rPr>
+                <w:rFonts w:eastAsia="標楷體"/>
+                <w:sz w:val="28"/>
+              </w:rPr>
+              <w:t>，</w:t>
+            </w:r>
+            <w:r>
+              <w:rPr>
+                <w:rFonts w:eastAsia="標楷體" w:hint="eastAsia"/>
+                <w:sz w:val="28"/>
+              </w:rPr>
+              <w:t>確保只會查詢到上次點擊時間後符合的房源</w:t>
             </w:r>
           </w:p>
         </w:tc>
@@ -1814,6 +1774,7 @@
                 <w:rFonts w:eastAsia="標楷體"/>
                 <w:sz w:val="28"/>
               </w:rPr>
+              <w:lastRenderedPageBreak/>
               <w:t>如果插入失敗，捕捉錯誤並返回錯誤訊息與</w:t>
             </w:r>
             <w:r>
@@ -1851,7 +1812,6 @@
                 <w:bCs/>
                 <w:sz w:val="28"/>
               </w:rPr>
-              <w:lastRenderedPageBreak/>
               <w:t xml:space="preserve">Delete Subscription API </w:t>
             </w:r>
             <w:r>
@@ -2611,6 +2571,7 @@
                 <w:bCs/>
                 <w:sz w:val="28"/>
               </w:rPr>
+              <w:lastRenderedPageBreak/>
               <w:t>處理訂閱資料</w:t>
             </w:r>
             <w:r>
@@ -2639,7 +2600,6 @@
                 <w:rFonts w:eastAsia="標楷體"/>
                 <w:sz w:val="28"/>
               </w:rPr>
-              <w:lastRenderedPageBreak/>
               <w:t>從查詢結果中解析每筆訂閱資料的</w:t>
             </w:r>
             <w:r>
@@ -3468,6 +3428,7 @@
                 <w:rFonts w:eastAsia="標楷體"/>
                 <w:sz w:val="28"/>
               </w:rPr>
+              <w:lastRenderedPageBreak/>
               <w:t>如果更新成功，返回更新成功訊息。</w:t>
             </w:r>
           </w:p>
@@ -3489,7 +3450,6 @@
                 <w:rFonts w:eastAsia="標楷體"/>
                 <w:sz w:val="28"/>
               </w:rPr>
-              <w:lastRenderedPageBreak/>
               <w:t>如果更新失敗，捕捉錯誤並返回錯誤訊息與</w:t>
             </w:r>
             <w:r>
@@ -3512,7 +3472,7 @@
               <w:overflowPunct w:val="0"/>
               <w:jc w:val="both"/>
               <w:rPr>
-                <w:rFonts w:eastAsia="標楷體" w:hint="eastAsia"/>
+                <w:rFonts w:eastAsia="標楷體"/>
                 <w:sz w:val="28"/>
               </w:rPr>
             </w:pPr>
@@ -3826,1693 +3786,6 @@
           </w:tcPr>
           <w:p>
             <w:pPr>
-              <w:numPr>
-                <w:ilvl w:val="0"/>
-                <w:numId w:val="5"/>
-              </w:numPr>
-              <w:overflowPunct w:val="0"/>
-              <w:jc w:val="both"/>
-              <w:rPr>
-                <w:rFonts w:eastAsia="標楷體"/>
-                <w:sz w:val="28"/>
-              </w:rPr>
-            </w:pPr>
-            <w:r>
-              <w:rPr>
-                <w:rFonts w:eastAsia="標楷體"/>
-                <w:b/>
-                <w:bCs/>
-                <w:sz w:val="28"/>
-              </w:rPr>
-              <w:t xml:space="preserve">Add Subscription API </w:t>
-            </w:r>
-            <w:r>
-              <w:rPr>
-                <w:rFonts w:eastAsia="標楷體"/>
-                <w:b/>
-                <w:bCs/>
-                <w:sz w:val="28"/>
-              </w:rPr>
-              <w:t>流程</w:t>
-            </w:r>
-          </w:p>
-          <w:p>
-            <w:pPr>
-              <w:numPr>
-                <w:ilvl w:val="1"/>
-                <w:numId w:val="5"/>
-              </w:numPr>
-              <w:overflowPunct w:val="0"/>
-              <w:jc w:val="both"/>
-              <w:rPr>
-                <w:rFonts w:eastAsia="標楷體"/>
-                <w:sz w:val="28"/>
-              </w:rPr>
-            </w:pPr>
-            <w:r>
-              <w:rPr>
-                <w:rFonts w:eastAsia="標楷體"/>
-                <w:b/>
-                <w:bCs/>
-                <w:sz w:val="28"/>
-              </w:rPr>
-              <w:t>接收並解析請求資料</w:t>
-            </w:r>
-            <w:r>
-              <w:rPr>
-                <w:rFonts w:eastAsia="標楷體"/>
-                <w:sz w:val="28"/>
-              </w:rPr>
-              <w:t>:</w:t>
-            </w:r>
-          </w:p>
-          <w:p>
-            <w:pPr>
-              <w:numPr>
-                <w:ilvl w:val="2"/>
-                <w:numId w:val="5"/>
-              </w:numPr>
-              <w:overflowPunct w:val="0"/>
-              <w:jc w:val="both"/>
-              <w:rPr>
-                <w:rFonts w:eastAsia="標楷體"/>
-                <w:sz w:val="28"/>
-              </w:rPr>
-            </w:pPr>
-            <w:r>
-              <w:rPr>
-                <w:rFonts w:eastAsia="標楷體"/>
-                <w:sz w:val="28"/>
-              </w:rPr>
-              <w:t>使用</w:t>
-            </w:r>
-            <w:r>
-              <w:rPr>
-                <w:rFonts w:eastAsia="標楷體"/>
-                <w:sz w:val="28"/>
-              </w:rPr>
-              <w:t xml:space="preserve"> </w:t>
-            </w:r>
-            <w:proofErr w:type="spellStart"/>
-            <w:r>
-              <w:rPr>
-                <w:rFonts w:eastAsia="標楷體"/>
-                <w:sz w:val="28"/>
-              </w:rPr>
-              <w:t>request.json</w:t>
-            </w:r>
-            <w:proofErr w:type="spellEnd"/>
-            <w:r>
-              <w:rPr>
-                <w:rFonts w:eastAsia="標楷體"/>
-                <w:sz w:val="28"/>
-              </w:rPr>
-              <w:t xml:space="preserve"> </w:t>
-            </w:r>
-            <w:r>
-              <w:rPr>
-                <w:rFonts w:eastAsia="標楷體"/>
-                <w:sz w:val="28"/>
-              </w:rPr>
-              <w:t>從請求主體中提取</w:t>
-            </w:r>
-            <w:r>
-              <w:rPr>
-                <w:rFonts w:eastAsia="標楷體"/>
-                <w:sz w:val="28"/>
-              </w:rPr>
-              <w:t xml:space="preserve"> criteria</w:t>
-            </w:r>
-            <w:r>
-              <w:rPr>
-                <w:rFonts w:eastAsia="標楷體"/>
-                <w:sz w:val="28"/>
-              </w:rPr>
-              <w:t>。</w:t>
-            </w:r>
-          </w:p>
-          <w:p>
-            <w:pPr>
-              <w:numPr>
-                <w:ilvl w:val="2"/>
-                <w:numId w:val="5"/>
-              </w:numPr>
-              <w:overflowPunct w:val="0"/>
-              <w:jc w:val="both"/>
-              <w:rPr>
-                <w:rFonts w:eastAsia="標楷體"/>
-                <w:sz w:val="28"/>
-              </w:rPr>
-            </w:pPr>
-            <w:r>
-              <w:rPr>
-                <w:rFonts w:eastAsia="標楷體"/>
-                <w:sz w:val="28"/>
-              </w:rPr>
-              <w:t>從</w:t>
-            </w:r>
-            <w:r>
-              <w:rPr>
-                <w:rFonts w:eastAsia="標楷體"/>
-                <w:sz w:val="28"/>
-              </w:rPr>
-              <w:t xml:space="preserve"> criteria </w:t>
-            </w:r>
-            <w:r>
-              <w:rPr>
-                <w:rFonts w:eastAsia="標楷體"/>
-                <w:sz w:val="28"/>
-              </w:rPr>
-              <w:t>中提取</w:t>
-            </w:r>
-            <w:r>
-              <w:rPr>
-                <w:rFonts w:eastAsia="標楷體"/>
-                <w:sz w:val="28"/>
-              </w:rPr>
-              <w:t xml:space="preserve"> </w:t>
-            </w:r>
-            <w:proofErr w:type="spellStart"/>
-            <w:r>
-              <w:rPr>
-                <w:rFonts w:eastAsia="標楷體"/>
-                <w:sz w:val="28"/>
-              </w:rPr>
-              <w:t>member_id</w:t>
-            </w:r>
-            <w:proofErr w:type="spellEnd"/>
-            <w:r>
-              <w:rPr>
-                <w:rFonts w:eastAsia="標楷體"/>
-                <w:sz w:val="28"/>
-              </w:rPr>
-              <w:t>，如果沒有提供</w:t>
-            </w:r>
-            <w:r>
-              <w:rPr>
-                <w:rFonts w:eastAsia="標楷體"/>
-                <w:sz w:val="28"/>
-              </w:rPr>
-              <w:t xml:space="preserve"> </w:t>
-            </w:r>
-            <w:proofErr w:type="spellStart"/>
-            <w:r>
-              <w:rPr>
-                <w:rFonts w:eastAsia="標楷體"/>
-                <w:sz w:val="28"/>
-              </w:rPr>
-              <w:t>member_id</w:t>
-            </w:r>
-            <w:proofErr w:type="spellEnd"/>
-            <w:r>
-              <w:rPr>
-                <w:rFonts w:eastAsia="標楷體"/>
-                <w:sz w:val="28"/>
-              </w:rPr>
-              <w:t>，返回錯誤訊息和</w:t>
-            </w:r>
-            <w:r>
-              <w:rPr>
-                <w:rFonts w:eastAsia="標楷體"/>
-                <w:sz w:val="28"/>
-              </w:rPr>
-              <w:t xml:space="preserve"> HTTP 400 </w:t>
-            </w:r>
-            <w:r>
-              <w:rPr>
-                <w:rFonts w:eastAsia="標楷體"/>
-                <w:sz w:val="28"/>
-              </w:rPr>
-              <w:t>狀態碼。</w:t>
-            </w:r>
-          </w:p>
-          <w:p>
-            <w:pPr>
-              <w:numPr>
-                <w:ilvl w:val="1"/>
-                <w:numId w:val="5"/>
-              </w:numPr>
-              <w:overflowPunct w:val="0"/>
-              <w:jc w:val="both"/>
-              <w:rPr>
-                <w:rFonts w:eastAsia="標楷體"/>
-                <w:sz w:val="28"/>
-              </w:rPr>
-            </w:pPr>
-            <w:r>
-              <w:rPr>
-                <w:rFonts w:eastAsia="標楷體"/>
-                <w:b/>
-                <w:bCs/>
-                <w:sz w:val="28"/>
-              </w:rPr>
-              <w:t>設置訂閱時間</w:t>
-            </w:r>
-            <w:r>
-              <w:rPr>
-                <w:rFonts w:eastAsia="標楷體"/>
-                <w:sz w:val="28"/>
-              </w:rPr>
-              <w:t>:</w:t>
-            </w:r>
-          </w:p>
-          <w:p>
-            <w:pPr>
-              <w:numPr>
-                <w:ilvl w:val="2"/>
-                <w:numId w:val="5"/>
-              </w:numPr>
-              <w:overflowPunct w:val="0"/>
-              <w:jc w:val="both"/>
-              <w:rPr>
-                <w:rFonts w:eastAsia="標楷體"/>
-                <w:sz w:val="28"/>
-              </w:rPr>
-            </w:pPr>
-            <w:r>
-              <w:rPr>
-                <w:rFonts w:eastAsia="標楷體"/>
-                <w:sz w:val="28"/>
-              </w:rPr>
-              <w:t>使用</w:t>
-            </w:r>
-            <w:r>
-              <w:rPr>
-                <w:rFonts w:eastAsia="標楷體"/>
-                <w:sz w:val="28"/>
-              </w:rPr>
-              <w:t xml:space="preserve"> </w:t>
-            </w:r>
-            <w:proofErr w:type="spellStart"/>
-            <w:r>
-              <w:rPr>
-                <w:rFonts w:eastAsia="標楷體"/>
-                <w:sz w:val="28"/>
-              </w:rPr>
-              <w:t>datetime.now</w:t>
-            </w:r>
-            <w:proofErr w:type="spellEnd"/>
-            <w:r>
-              <w:rPr>
-                <w:rFonts w:eastAsia="標楷體"/>
-                <w:sz w:val="28"/>
-              </w:rPr>
-              <w:t xml:space="preserve">() </w:t>
-            </w:r>
-            <w:r>
-              <w:rPr>
-                <w:rFonts w:eastAsia="標楷體"/>
-                <w:sz w:val="28"/>
-              </w:rPr>
-              <w:t>設置訂閱時間</w:t>
-            </w:r>
-            <w:r>
-              <w:rPr>
-                <w:rFonts w:eastAsia="標楷體"/>
-                <w:sz w:val="28"/>
-              </w:rPr>
-              <w:t xml:space="preserve"> (</w:t>
-            </w:r>
-            <w:proofErr w:type="spellStart"/>
-            <w:r>
-              <w:rPr>
-                <w:rFonts w:eastAsia="標楷體"/>
-                <w:sz w:val="28"/>
-              </w:rPr>
-              <w:t>subscription_time</w:t>
-            </w:r>
-            <w:proofErr w:type="spellEnd"/>
-            <w:r>
-              <w:rPr>
-                <w:rFonts w:eastAsia="標楷體"/>
-                <w:sz w:val="28"/>
-              </w:rPr>
-              <w:t xml:space="preserve">) </w:t>
-            </w:r>
-            <w:r>
-              <w:rPr>
-                <w:rFonts w:eastAsia="標楷體"/>
-                <w:sz w:val="28"/>
-              </w:rPr>
-              <w:t>和最後檢查時間</w:t>
-            </w:r>
-            <w:r>
-              <w:rPr>
-                <w:rFonts w:eastAsia="標楷體"/>
-                <w:sz w:val="28"/>
-              </w:rPr>
-              <w:t xml:space="preserve"> (</w:t>
-            </w:r>
-            <w:proofErr w:type="spellStart"/>
-            <w:r>
-              <w:rPr>
-                <w:rFonts w:eastAsia="標楷體"/>
-                <w:sz w:val="28"/>
-              </w:rPr>
-              <w:t>last_check_time</w:t>
-            </w:r>
-            <w:proofErr w:type="spellEnd"/>
-            <w:r>
-              <w:rPr>
-                <w:rFonts w:eastAsia="標楷體"/>
-                <w:sz w:val="28"/>
-              </w:rPr>
-              <w:t>)</w:t>
-            </w:r>
-            <w:r>
-              <w:rPr>
-                <w:rFonts w:eastAsia="標楷體"/>
-                <w:sz w:val="28"/>
-              </w:rPr>
-              <w:t>。</w:t>
-            </w:r>
-          </w:p>
-          <w:p>
-            <w:pPr>
-              <w:numPr>
-                <w:ilvl w:val="1"/>
-                <w:numId w:val="5"/>
-              </w:numPr>
-              <w:overflowPunct w:val="0"/>
-              <w:jc w:val="both"/>
-              <w:rPr>
-                <w:rFonts w:eastAsia="標楷體"/>
-                <w:sz w:val="28"/>
-              </w:rPr>
-            </w:pPr>
-            <w:r>
-              <w:rPr>
-                <w:rFonts w:eastAsia="標楷體"/>
-                <w:b/>
-                <w:bCs/>
-                <w:sz w:val="28"/>
-              </w:rPr>
-              <w:t>插入訂閱資料至資料庫</w:t>
-            </w:r>
-            <w:r>
-              <w:rPr>
-                <w:rFonts w:eastAsia="標楷體"/>
-                <w:sz w:val="28"/>
-              </w:rPr>
-              <w:t>:</w:t>
-            </w:r>
-          </w:p>
-          <w:p>
-            <w:pPr>
-              <w:numPr>
-                <w:ilvl w:val="2"/>
-                <w:numId w:val="5"/>
-              </w:numPr>
-              <w:overflowPunct w:val="0"/>
-              <w:jc w:val="both"/>
-              <w:rPr>
-                <w:rFonts w:eastAsia="標楷體"/>
-                <w:sz w:val="28"/>
-              </w:rPr>
-            </w:pPr>
-            <w:r>
-              <w:rPr>
-                <w:rFonts w:eastAsia="標楷體"/>
-                <w:sz w:val="28"/>
-              </w:rPr>
-              <w:t>使用</w:t>
-            </w:r>
-            <w:r>
-              <w:rPr>
-                <w:rFonts w:eastAsia="標楷體"/>
-                <w:sz w:val="28"/>
-              </w:rPr>
-              <w:t xml:space="preserve"> SQL </w:t>
-            </w:r>
-            <w:r>
-              <w:rPr>
-                <w:rFonts w:eastAsia="標楷體"/>
-                <w:sz w:val="28"/>
-              </w:rPr>
-              <w:t>語句</w:t>
-            </w:r>
-            <w:r>
-              <w:rPr>
-                <w:rFonts w:eastAsia="標楷體"/>
-                <w:sz w:val="28"/>
-              </w:rPr>
-              <w:t xml:space="preserve"> "INSERT INTO subscriptions (</w:t>
-            </w:r>
-            <w:proofErr w:type="spellStart"/>
-            <w:r>
-              <w:rPr>
-                <w:rFonts w:eastAsia="標楷體"/>
-                <w:sz w:val="28"/>
-              </w:rPr>
-              <w:t>member_id</w:t>
-            </w:r>
-            <w:proofErr w:type="spellEnd"/>
-            <w:r>
-              <w:rPr>
-                <w:rFonts w:eastAsia="標楷體"/>
-                <w:sz w:val="28"/>
-              </w:rPr>
-              <w:t xml:space="preserve">, criteria, </w:t>
-            </w:r>
-            <w:proofErr w:type="spellStart"/>
-            <w:r>
-              <w:rPr>
-                <w:rFonts w:eastAsia="標楷體"/>
-                <w:sz w:val="28"/>
-              </w:rPr>
-              <w:t>subscription_time</w:t>
-            </w:r>
-            <w:proofErr w:type="spellEnd"/>
-            <w:r>
-              <w:rPr>
-                <w:rFonts w:eastAsia="標楷體"/>
-                <w:sz w:val="28"/>
-              </w:rPr>
-              <w:t xml:space="preserve">, </w:t>
-            </w:r>
-            <w:proofErr w:type="spellStart"/>
-            <w:r>
-              <w:rPr>
-                <w:rFonts w:eastAsia="標楷體"/>
-                <w:sz w:val="28"/>
-              </w:rPr>
-              <w:t>last_check_time</w:t>
-            </w:r>
-            <w:proofErr w:type="spellEnd"/>
-            <w:r>
-              <w:rPr>
-                <w:rFonts w:eastAsia="標楷體"/>
-                <w:sz w:val="28"/>
-              </w:rPr>
-              <w:t xml:space="preserve">)" </w:t>
-            </w:r>
-            <w:r>
-              <w:rPr>
-                <w:rFonts w:eastAsia="標楷體"/>
-                <w:sz w:val="28"/>
-              </w:rPr>
-              <w:t>將</w:t>
-            </w:r>
-            <w:r>
-              <w:rPr>
-                <w:rFonts w:eastAsia="標楷體"/>
-                <w:sz w:val="28"/>
-              </w:rPr>
-              <w:t xml:space="preserve"> </w:t>
-            </w:r>
-            <w:proofErr w:type="spellStart"/>
-            <w:r>
-              <w:rPr>
-                <w:rFonts w:eastAsia="標楷體"/>
-                <w:sz w:val="28"/>
-              </w:rPr>
-              <w:t>member_id</w:t>
-            </w:r>
-            <w:proofErr w:type="spellEnd"/>
-            <w:r>
-              <w:rPr>
-                <w:rFonts w:eastAsia="標楷體"/>
-                <w:sz w:val="28"/>
-              </w:rPr>
-              <w:t>、訂閱條件、訂閱時間、最後檢查時間插入</w:t>
-            </w:r>
-            <w:r>
-              <w:rPr>
-                <w:rFonts w:eastAsia="標楷體"/>
-                <w:sz w:val="28"/>
-              </w:rPr>
-              <w:t xml:space="preserve"> subscriptions </w:t>
-            </w:r>
-            <w:r>
-              <w:rPr>
-                <w:rFonts w:eastAsia="標楷體"/>
-                <w:sz w:val="28"/>
-              </w:rPr>
-              <w:t>資料表。</w:t>
-            </w:r>
-          </w:p>
-          <w:p>
-            <w:pPr>
-              <w:numPr>
-                <w:ilvl w:val="2"/>
-                <w:numId w:val="5"/>
-              </w:numPr>
-              <w:overflowPunct w:val="0"/>
-              <w:jc w:val="both"/>
-              <w:rPr>
-                <w:rFonts w:eastAsia="標楷體"/>
-                <w:sz w:val="28"/>
-              </w:rPr>
-            </w:pPr>
-            <w:r>
-              <w:rPr>
-                <w:rFonts w:eastAsia="標楷體"/>
-                <w:sz w:val="28"/>
-              </w:rPr>
-              <w:t>如果插入成功，返回訂閱成功訊息，並附帶</w:t>
-            </w:r>
-            <w:r>
-              <w:rPr>
-                <w:rFonts w:eastAsia="標楷體"/>
-                <w:sz w:val="28"/>
-              </w:rPr>
-              <w:t xml:space="preserve"> </w:t>
-            </w:r>
-            <w:proofErr w:type="spellStart"/>
-            <w:r>
-              <w:rPr>
-                <w:rFonts w:eastAsia="標楷體"/>
-                <w:sz w:val="28"/>
-              </w:rPr>
-              <w:t>subscription_id</w:t>
-            </w:r>
-            <w:proofErr w:type="spellEnd"/>
-            <w:r>
-              <w:rPr>
-                <w:rFonts w:eastAsia="標楷體"/>
-                <w:sz w:val="28"/>
-              </w:rPr>
-              <w:t xml:space="preserve"> </w:t>
-            </w:r>
-            <w:r>
-              <w:rPr>
-                <w:rFonts w:eastAsia="標楷體"/>
-                <w:sz w:val="28"/>
-              </w:rPr>
-              <w:t>和訂閱時間。</w:t>
-            </w:r>
-          </w:p>
-          <w:p>
-            <w:pPr>
-              <w:numPr>
-                <w:ilvl w:val="2"/>
-                <w:numId w:val="5"/>
-              </w:numPr>
-              <w:overflowPunct w:val="0"/>
-              <w:jc w:val="both"/>
-              <w:rPr>
-                <w:rFonts w:eastAsia="標楷體"/>
-                <w:sz w:val="28"/>
-              </w:rPr>
-            </w:pPr>
-            <w:r>
-              <w:rPr>
-                <w:rFonts w:eastAsia="標楷體"/>
-                <w:sz w:val="28"/>
-              </w:rPr>
-              <w:t>如果插入失敗，捕捉錯誤並返回錯誤訊息與</w:t>
-            </w:r>
-            <w:r>
-              <w:rPr>
-                <w:rFonts w:eastAsia="標楷體"/>
-                <w:sz w:val="28"/>
-              </w:rPr>
-              <w:t xml:space="preserve"> HTTP 500 </w:t>
-            </w:r>
-            <w:r>
-              <w:rPr>
-                <w:rFonts w:eastAsia="標楷體"/>
-                <w:sz w:val="28"/>
-              </w:rPr>
-              <w:t>狀態碼。</w:t>
-            </w:r>
-          </w:p>
-          <w:p>
-            <w:pPr>
-              <w:numPr>
-                <w:ilvl w:val="0"/>
-                <w:numId w:val="5"/>
-              </w:numPr>
-              <w:overflowPunct w:val="0"/>
-              <w:jc w:val="both"/>
-              <w:rPr>
-                <w:rFonts w:eastAsia="標楷體"/>
-                <w:sz w:val="28"/>
-              </w:rPr>
-            </w:pPr>
-            <w:r>
-              <w:rPr>
-                <w:rFonts w:eastAsia="標楷體"/>
-                <w:b/>
-                <w:bCs/>
-                <w:sz w:val="28"/>
-              </w:rPr>
-              <w:t xml:space="preserve">Delete Subscription API </w:t>
-            </w:r>
-            <w:r>
-              <w:rPr>
-                <w:rFonts w:eastAsia="標楷體"/>
-                <w:b/>
-                <w:bCs/>
-                <w:sz w:val="28"/>
-              </w:rPr>
-              <w:t>流程</w:t>
-            </w:r>
-          </w:p>
-          <w:p>
-            <w:pPr>
-              <w:numPr>
-                <w:ilvl w:val="1"/>
-                <w:numId w:val="5"/>
-              </w:numPr>
-              <w:overflowPunct w:val="0"/>
-              <w:jc w:val="both"/>
-              <w:rPr>
-                <w:rFonts w:eastAsia="標楷體"/>
-                <w:sz w:val="28"/>
-              </w:rPr>
-            </w:pPr>
-            <w:r>
-              <w:rPr>
-                <w:rFonts w:eastAsia="標楷體"/>
-                <w:b/>
-                <w:bCs/>
-                <w:sz w:val="28"/>
-              </w:rPr>
-              <w:lastRenderedPageBreak/>
-              <w:t>接收並解析請求資料</w:t>
-            </w:r>
-            <w:r>
-              <w:rPr>
-                <w:rFonts w:eastAsia="標楷體"/>
-                <w:sz w:val="28"/>
-              </w:rPr>
-              <w:t>:</w:t>
-            </w:r>
-          </w:p>
-          <w:p>
-            <w:pPr>
-              <w:numPr>
-                <w:ilvl w:val="2"/>
-                <w:numId w:val="5"/>
-              </w:numPr>
-              <w:overflowPunct w:val="0"/>
-              <w:jc w:val="both"/>
-              <w:rPr>
-                <w:rFonts w:eastAsia="標楷體"/>
-                <w:sz w:val="28"/>
-              </w:rPr>
-            </w:pPr>
-            <w:r>
-              <w:rPr>
-                <w:rFonts w:eastAsia="標楷體"/>
-                <w:sz w:val="28"/>
-              </w:rPr>
-              <w:t>使用</w:t>
-            </w:r>
-            <w:r>
-              <w:rPr>
-                <w:rFonts w:eastAsia="標楷體"/>
-                <w:sz w:val="28"/>
-              </w:rPr>
-              <w:t xml:space="preserve"> </w:t>
-            </w:r>
-            <w:proofErr w:type="spellStart"/>
-            <w:r>
-              <w:rPr>
-                <w:rFonts w:eastAsia="標楷體"/>
-                <w:sz w:val="28"/>
-              </w:rPr>
-              <w:t>request.json</w:t>
-            </w:r>
-            <w:proofErr w:type="spellEnd"/>
-            <w:r>
-              <w:rPr>
-                <w:rFonts w:eastAsia="標楷體"/>
-                <w:sz w:val="28"/>
-              </w:rPr>
-              <w:t xml:space="preserve"> </w:t>
-            </w:r>
-            <w:r>
-              <w:rPr>
-                <w:rFonts w:eastAsia="標楷體"/>
-                <w:sz w:val="28"/>
-              </w:rPr>
-              <w:t>從請求主體中提取</w:t>
-            </w:r>
-            <w:r>
-              <w:rPr>
-                <w:rFonts w:eastAsia="標楷體"/>
-                <w:sz w:val="28"/>
-              </w:rPr>
-              <w:t xml:space="preserve"> </w:t>
-            </w:r>
-            <w:proofErr w:type="spellStart"/>
-            <w:r>
-              <w:rPr>
-                <w:rFonts w:eastAsia="標楷體"/>
-                <w:sz w:val="28"/>
-              </w:rPr>
-              <w:t>subscription_id</w:t>
-            </w:r>
-            <w:proofErr w:type="spellEnd"/>
-            <w:r>
-              <w:rPr>
-                <w:rFonts w:eastAsia="標楷體"/>
-                <w:sz w:val="28"/>
-              </w:rPr>
-              <w:t>。</w:t>
-            </w:r>
-          </w:p>
-          <w:p>
-            <w:pPr>
-              <w:numPr>
-                <w:ilvl w:val="2"/>
-                <w:numId w:val="5"/>
-              </w:numPr>
-              <w:overflowPunct w:val="0"/>
-              <w:jc w:val="both"/>
-              <w:rPr>
-                <w:rFonts w:eastAsia="標楷體"/>
-                <w:sz w:val="28"/>
-              </w:rPr>
-            </w:pPr>
-            <w:r>
-              <w:rPr>
-                <w:rFonts w:eastAsia="標楷體"/>
-                <w:sz w:val="28"/>
-              </w:rPr>
-              <w:t>如果</w:t>
-            </w:r>
-            <w:r>
-              <w:rPr>
-                <w:rFonts w:eastAsia="標楷體"/>
-                <w:sz w:val="28"/>
-              </w:rPr>
-              <w:t xml:space="preserve"> </w:t>
-            </w:r>
-            <w:proofErr w:type="spellStart"/>
-            <w:r>
-              <w:rPr>
-                <w:rFonts w:eastAsia="標楷體"/>
-                <w:sz w:val="28"/>
-              </w:rPr>
-              <w:t>subscription_id</w:t>
-            </w:r>
-            <w:proofErr w:type="spellEnd"/>
-            <w:r>
-              <w:rPr>
-                <w:rFonts w:eastAsia="標楷體"/>
-                <w:sz w:val="28"/>
-              </w:rPr>
-              <w:t xml:space="preserve"> </w:t>
-            </w:r>
-            <w:r>
-              <w:rPr>
-                <w:rFonts w:eastAsia="標楷體"/>
-                <w:sz w:val="28"/>
-              </w:rPr>
-              <w:t>沒有提供，返回錯誤訊息和</w:t>
-            </w:r>
-            <w:r>
-              <w:rPr>
-                <w:rFonts w:eastAsia="標楷體"/>
-                <w:sz w:val="28"/>
-              </w:rPr>
-              <w:t xml:space="preserve"> HTTP 400 </w:t>
-            </w:r>
-            <w:r>
-              <w:rPr>
-                <w:rFonts w:eastAsia="標楷體"/>
-                <w:sz w:val="28"/>
-              </w:rPr>
-              <w:t>狀態碼。</w:t>
-            </w:r>
-          </w:p>
-          <w:p>
-            <w:pPr>
-              <w:numPr>
-                <w:ilvl w:val="1"/>
-                <w:numId w:val="5"/>
-              </w:numPr>
-              <w:overflowPunct w:val="0"/>
-              <w:jc w:val="both"/>
-              <w:rPr>
-                <w:rFonts w:eastAsia="標楷體"/>
-                <w:sz w:val="28"/>
-              </w:rPr>
-            </w:pPr>
-            <w:r>
-              <w:rPr>
-                <w:rFonts w:eastAsia="標楷體"/>
-                <w:b/>
-                <w:bCs/>
-                <w:sz w:val="28"/>
-              </w:rPr>
-              <w:t>刪除訂閱資料</w:t>
-            </w:r>
-            <w:r>
-              <w:rPr>
-                <w:rFonts w:eastAsia="標楷體"/>
-                <w:sz w:val="28"/>
-              </w:rPr>
-              <w:t>:</w:t>
-            </w:r>
-          </w:p>
-          <w:p>
-            <w:pPr>
-              <w:numPr>
-                <w:ilvl w:val="2"/>
-                <w:numId w:val="5"/>
-              </w:numPr>
-              <w:overflowPunct w:val="0"/>
-              <w:jc w:val="both"/>
-              <w:rPr>
-                <w:rFonts w:eastAsia="標楷體"/>
-                <w:sz w:val="28"/>
-              </w:rPr>
-            </w:pPr>
-            <w:r>
-              <w:rPr>
-                <w:rFonts w:eastAsia="標楷體"/>
-                <w:sz w:val="28"/>
-              </w:rPr>
-              <w:t>使用</w:t>
-            </w:r>
-            <w:r>
-              <w:rPr>
-                <w:rFonts w:eastAsia="標楷體"/>
-                <w:sz w:val="28"/>
-              </w:rPr>
-              <w:t xml:space="preserve"> SQL </w:t>
-            </w:r>
-            <w:r>
-              <w:rPr>
-                <w:rFonts w:eastAsia="標楷體"/>
-                <w:sz w:val="28"/>
-              </w:rPr>
-              <w:t>語句</w:t>
-            </w:r>
-            <w:r>
-              <w:rPr>
-                <w:rFonts w:eastAsia="標楷體"/>
-                <w:sz w:val="28"/>
-              </w:rPr>
-              <w:t xml:space="preserve"> "DELETE FROM subscriptions WHERE </w:t>
-            </w:r>
-            <w:proofErr w:type="spellStart"/>
-            <w:r>
-              <w:rPr>
-                <w:rFonts w:eastAsia="標楷體"/>
-                <w:sz w:val="28"/>
-              </w:rPr>
-              <w:t>subscription_id</w:t>
-            </w:r>
-            <w:proofErr w:type="spellEnd"/>
-            <w:r>
-              <w:rPr>
-                <w:rFonts w:eastAsia="標楷體"/>
-                <w:sz w:val="28"/>
-              </w:rPr>
-              <w:t xml:space="preserve"> = %s" </w:t>
-            </w:r>
-            <w:r>
-              <w:rPr>
-                <w:rFonts w:eastAsia="標楷體"/>
-                <w:sz w:val="28"/>
-              </w:rPr>
-              <w:t>刪除對應的</w:t>
-            </w:r>
-            <w:r>
-              <w:rPr>
-                <w:rFonts w:eastAsia="標楷體"/>
-                <w:sz w:val="28"/>
-              </w:rPr>
-              <w:t xml:space="preserve"> </w:t>
-            </w:r>
-            <w:proofErr w:type="spellStart"/>
-            <w:r>
-              <w:rPr>
-                <w:rFonts w:eastAsia="標楷體"/>
-                <w:sz w:val="28"/>
-              </w:rPr>
-              <w:t>subscription_id</w:t>
-            </w:r>
-            <w:proofErr w:type="spellEnd"/>
-            <w:r>
-              <w:rPr>
-                <w:rFonts w:eastAsia="標楷體"/>
-                <w:sz w:val="28"/>
-              </w:rPr>
-              <w:t xml:space="preserve"> </w:t>
-            </w:r>
-            <w:r>
-              <w:rPr>
-                <w:rFonts w:eastAsia="標楷體"/>
-                <w:sz w:val="28"/>
-              </w:rPr>
-              <w:t>資料。</w:t>
-            </w:r>
-          </w:p>
-          <w:p>
-            <w:pPr>
-              <w:numPr>
-                <w:ilvl w:val="2"/>
-                <w:numId w:val="5"/>
-              </w:numPr>
-              <w:overflowPunct w:val="0"/>
-              <w:jc w:val="both"/>
-              <w:rPr>
-                <w:rFonts w:eastAsia="標楷體"/>
-                <w:sz w:val="28"/>
-              </w:rPr>
-            </w:pPr>
-            <w:r>
-              <w:rPr>
-                <w:rFonts w:eastAsia="標楷體"/>
-                <w:sz w:val="28"/>
-              </w:rPr>
-              <w:t>如果刪除成功，返回訂閱刪除成功訊息。</w:t>
-            </w:r>
-          </w:p>
-          <w:p>
-            <w:pPr>
-              <w:numPr>
-                <w:ilvl w:val="2"/>
-                <w:numId w:val="5"/>
-              </w:numPr>
-              <w:overflowPunct w:val="0"/>
-              <w:jc w:val="both"/>
-              <w:rPr>
-                <w:rFonts w:eastAsia="標楷體"/>
-                <w:sz w:val="28"/>
-              </w:rPr>
-            </w:pPr>
-            <w:r>
-              <w:rPr>
-                <w:rFonts w:eastAsia="標楷體"/>
-                <w:sz w:val="28"/>
-              </w:rPr>
-              <w:t>如果刪除失敗，捕捉錯誤並返回錯誤訊息與</w:t>
-            </w:r>
-            <w:r>
-              <w:rPr>
-                <w:rFonts w:eastAsia="標楷體"/>
-                <w:sz w:val="28"/>
-              </w:rPr>
-              <w:t xml:space="preserve"> HTTP 500 </w:t>
-            </w:r>
-            <w:r>
-              <w:rPr>
-                <w:rFonts w:eastAsia="標楷體"/>
-                <w:sz w:val="28"/>
-              </w:rPr>
-              <w:t>狀態碼。</w:t>
-            </w:r>
-          </w:p>
-          <w:p>
-            <w:pPr>
-              <w:numPr>
-                <w:ilvl w:val="0"/>
-                <w:numId w:val="5"/>
-              </w:numPr>
-              <w:overflowPunct w:val="0"/>
-              <w:jc w:val="both"/>
-              <w:rPr>
-                <w:rFonts w:eastAsia="標楷體"/>
-                <w:sz w:val="28"/>
-              </w:rPr>
-            </w:pPr>
-            <w:r>
-              <w:rPr>
-                <w:rFonts w:eastAsia="標楷體"/>
-                <w:b/>
-                <w:bCs/>
-                <w:sz w:val="28"/>
-              </w:rPr>
-              <w:t xml:space="preserve">Get Subscriptions API </w:t>
-            </w:r>
-            <w:r>
-              <w:rPr>
-                <w:rFonts w:eastAsia="標楷體"/>
-                <w:b/>
-                <w:bCs/>
-                <w:sz w:val="28"/>
-              </w:rPr>
-              <w:t>流程</w:t>
-            </w:r>
-          </w:p>
-          <w:p>
-            <w:pPr>
-              <w:numPr>
-                <w:ilvl w:val="1"/>
-                <w:numId w:val="5"/>
-              </w:numPr>
-              <w:overflowPunct w:val="0"/>
-              <w:jc w:val="both"/>
-              <w:rPr>
-                <w:rFonts w:eastAsia="標楷體"/>
-                <w:sz w:val="28"/>
-              </w:rPr>
-            </w:pPr>
-            <w:r>
-              <w:rPr>
-                <w:rFonts w:eastAsia="標楷體"/>
-                <w:b/>
-                <w:bCs/>
-                <w:sz w:val="28"/>
-              </w:rPr>
-              <w:t>接收並解析請求資料</w:t>
-            </w:r>
-            <w:r>
-              <w:rPr>
-                <w:rFonts w:eastAsia="標楷體"/>
-                <w:sz w:val="28"/>
-              </w:rPr>
-              <w:t>:</w:t>
-            </w:r>
-          </w:p>
-          <w:p>
-            <w:pPr>
-              <w:numPr>
-                <w:ilvl w:val="2"/>
-                <w:numId w:val="5"/>
-              </w:numPr>
-              <w:overflowPunct w:val="0"/>
-              <w:jc w:val="both"/>
-              <w:rPr>
-                <w:rFonts w:eastAsia="標楷體"/>
-                <w:sz w:val="28"/>
-              </w:rPr>
-            </w:pPr>
-            <w:r>
-              <w:rPr>
-                <w:rFonts w:eastAsia="標楷體"/>
-                <w:sz w:val="28"/>
-              </w:rPr>
-              <w:t>使用</w:t>
-            </w:r>
-            <w:r>
-              <w:rPr>
-                <w:rFonts w:eastAsia="標楷體"/>
-                <w:sz w:val="28"/>
-              </w:rPr>
-              <w:t xml:space="preserve"> </w:t>
-            </w:r>
-            <w:proofErr w:type="spellStart"/>
-            <w:r>
-              <w:rPr>
-                <w:rFonts w:eastAsia="標楷體"/>
-                <w:sz w:val="28"/>
-              </w:rPr>
-              <w:t>request.json</w:t>
-            </w:r>
-            <w:proofErr w:type="spellEnd"/>
-            <w:r>
-              <w:rPr>
-                <w:rFonts w:eastAsia="標楷體"/>
-                <w:sz w:val="28"/>
-              </w:rPr>
-              <w:t xml:space="preserve"> </w:t>
-            </w:r>
-            <w:r>
-              <w:rPr>
-                <w:rFonts w:eastAsia="標楷體"/>
-                <w:sz w:val="28"/>
-              </w:rPr>
-              <w:t>從請求主體中提取</w:t>
-            </w:r>
-            <w:r>
-              <w:rPr>
-                <w:rFonts w:eastAsia="標楷體"/>
-                <w:sz w:val="28"/>
-              </w:rPr>
-              <w:t xml:space="preserve"> </w:t>
-            </w:r>
-            <w:proofErr w:type="spellStart"/>
-            <w:r>
-              <w:rPr>
-                <w:rFonts w:eastAsia="標楷體"/>
-                <w:sz w:val="28"/>
-              </w:rPr>
-              <w:t>member_id</w:t>
-            </w:r>
-            <w:proofErr w:type="spellEnd"/>
-            <w:r>
-              <w:rPr>
-                <w:rFonts w:eastAsia="標楷體"/>
-                <w:sz w:val="28"/>
-              </w:rPr>
-              <w:t>。</w:t>
-            </w:r>
-          </w:p>
-          <w:p>
-            <w:pPr>
-              <w:numPr>
-                <w:ilvl w:val="2"/>
-                <w:numId w:val="5"/>
-              </w:numPr>
-              <w:overflowPunct w:val="0"/>
-              <w:jc w:val="both"/>
-              <w:rPr>
-                <w:rFonts w:eastAsia="標楷體"/>
-                <w:sz w:val="28"/>
-              </w:rPr>
-            </w:pPr>
-            <w:r>
-              <w:rPr>
-                <w:rFonts w:eastAsia="標楷體"/>
-                <w:sz w:val="28"/>
-              </w:rPr>
-              <w:t>如果</w:t>
-            </w:r>
-            <w:r>
-              <w:rPr>
-                <w:rFonts w:eastAsia="標楷體"/>
-                <w:sz w:val="28"/>
-              </w:rPr>
-              <w:t xml:space="preserve"> </w:t>
-            </w:r>
-            <w:proofErr w:type="spellStart"/>
-            <w:r>
-              <w:rPr>
-                <w:rFonts w:eastAsia="標楷體"/>
-                <w:sz w:val="28"/>
-              </w:rPr>
-              <w:t>member_id</w:t>
-            </w:r>
-            <w:proofErr w:type="spellEnd"/>
-            <w:r>
-              <w:rPr>
-                <w:rFonts w:eastAsia="標楷體"/>
-                <w:sz w:val="28"/>
-              </w:rPr>
-              <w:t xml:space="preserve"> </w:t>
-            </w:r>
-            <w:r>
-              <w:rPr>
-                <w:rFonts w:eastAsia="標楷體"/>
-                <w:sz w:val="28"/>
-              </w:rPr>
-              <w:t>沒有提供，返回錯誤訊息和</w:t>
-            </w:r>
-            <w:r>
-              <w:rPr>
-                <w:rFonts w:eastAsia="標楷體"/>
-                <w:sz w:val="28"/>
-              </w:rPr>
-              <w:t xml:space="preserve"> HTTP 400 </w:t>
-            </w:r>
-            <w:r>
-              <w:rPr>
-                <w:rFonts w:eastAsia="標楷體"/>
-                <w:sz w:val="28"/>
-              </w:rPr>
-              <w:t>狀態碼。</w:t>
-            </w:r>
-          </w:p>
-          <w:p>
-            <w:pPr>
-              <w:numPr>
-                <w:ilvl w:val="1"/>
-                <w:numId w:val="5"/>
-              </w:numPr>
-              <w:overflowPunct w:val="0"/>
-              <w:jc w:val="both"/>
-              <w:rPr>
-                <w:rFonts w:eastAsia="標楷體"/>
-                <w:sz w:val="28"/>
-              </w:rPr>
-            </w:pPr>
-            <w:r>
-              <w:rPr>
-                <w:rFonts w:eastAsia="標楷體"/>
-                <w:b/>
-                <w:bCs/>
-                <w:sz w:val="28"/>
-              </w:rPr>
-              <w:t>查詢訂閱資料</w:t>
-            </w:r>
-            <w:r>
-              <w:rPr>
-                <w:rFonts w:eastAsia="標楷體"/>
-                <w:sz w:val="28"/>
-              </w:rPr>
-              <w:t>:</w:t>
-            </w:r>
-          </w:p>
-          <w:p>
-            <w:pPr>
-              <w:numPr>
-                <w:ilvl w:val="2"/>
-                <w:numId w:val="5"/>
-              </w:numPr>
-              <w:overflowPunct w:val="0"/>
-              <w:jc w:val="both"/>
-              <w:rPr>
-                <w:rFonts w:eastAsia="標楷體"/>
-                <w:sz w:val="28"/>
-              </w:rPr>
-            </w:pPr>
-            <w:r>
-              <w:rPr>
-                <w:rFonts w:eastAsia="標楷體"/>
-                <w:sz w:val="28"/>
-              </w:rPr>
-              <w:t>使用</w:t>
-            </w:r>
-            <w:r>
-              <w:rPr>
-                <w:rFonts w:eastAsia="標楷體"/>
-                <w:sz w:val="28"/>
-              </w:rPr>
-              <w:t xml:space="preserve"> SQL </w:t>
-            </w:r>
-            <w:r>
-              <w:rPr>
-                <w:rFonts w:eastAsia="標楷體"/>
-                <w:sz w:val="28"/>
-              </w:rPr>
-              <w:t>語句</w:t>
-            </w:r>
-            <w:r>
-              <w:rPr>
-                <w:rFonts w:eastAsia="標楷體"/>
-                <w:sz w:val="28"/>
-              </w:rPr>
-              <w:t xml:space="preserve"> "SELECT </w:t>
-            </w:r>
-            <w:proofErr w:type="spellStart"/>
-            <w:r>
-              <w:rPr>
-                <w:rFonts w:eastAsia="標楷體"/>
-                <w:sz w:val="28"/>
-              </w:rPr>
-              <w:t>subscription_id</w:t>
-            </w:r>
-            <w:proofErr w:type="spellEnd"/>
-            <w:r>
-              <w:rPr>
-                <w:rFonts w:eastAsia="標楷體"/>
-                <w:sz w:val="28"/>
-              </w:rPr>
-              <w:t xml:space="preserve">, criteria FROM subscriptions WHERE </w:t>
-            </w:r>
-            <w:proofErr w:type="spellStart"/>
-            <w:r>
-              <w:rPr>
-                <w:rFonts w:eastAsia="標楷體"/>
-                <w:sz w:val="28"/>
-              </w:rPr>
-              <w:t>member_id</w:t>
-            </w:r>
-            <w:proofErr w:type="spellEnd"/>
-            <w:r>
-              <w:rPr>
-                <w:rFonts w:eastAsia="標楷體"/>
-                <w:sz w:val="28"/>
-              </w:rPr>
-              <w:t xml:space="preserve"> = %s" </w:t>
-            </w:r>
-            <w:r>
-              <w:rPr>
-                <w:rFonts w:eastAsia="標楷體"/>
-                <w:sz w:val="28"/>
-              </w:rPr>
-              <w:t>查詢對應</w:t>
-            </w:r>
-            <w:r>
-              <w:rPr>
-                <w:rFonts w:eastAsia="標楷體"/>
-                <w:sz w:val="28"/>
-              </w:rPr>
-              <w:t xml:space="preserve"> </w:t>
-            </w:r>
-            <w:proofErr w:type="spellStart"/>
-            <w:r>
-              <w:rPr>
-                <w:rFonts w:eastAsia="標楷體"/>
-                <w:sz w:val="28"/>
-              </w:rPr>
-              <w:t>member_id</w:t>
-            </w:r>
-            <w:proofErr w:type="spellEnd"/>
-            <w:r>
-              <w:rPr>
-                <w:rFonts w:eastAsia="標楷體"/>
-                <w:sz w:val="28"/>
-              </w:rPr>
-              <w:t xml:space="preserve"> </w:t>
-            </w:r>
-            <w:r>
-              <w:rPr>
-                <w:rFonts w:eastAsia="標楷體"/>
-                <w:sz w:val="28"/>
-              </w:rPr>
-              <w:t>的訂閱資料。</w:t>
-            </w:r>
-          </w:p>
-          <w:p>
-            <w:pPr>
-              <w:numPr>
-                <w:ilvl w:val="2"/>
-                <w:numId w:val="5"/>
-              </w:numPr>
-              <w:overflowPunct w:val="0"/>
-              <w:jc w:val="both"/>
-              <w:rPr>
-                <w:rFonts w:eastAsia="標楷體"/>
-                <w:sz w:val="28"/>
-              </w:rPr>
-            </w:pPr>
-            <w:r>
-              <w:rPr>
-                <w:rFonts w:eastAsia="標楷體"/>
-                <w:sz w:val="28"/>
-              </w:rPr>
-              <w:t>如果沒有找到訂閱資料，返回錯誤訊息和</w:t>
-            </w:r>
-            <w:r>
-              <w:rPr>
-                <w:rFonts w:eastAsia="標楷體"/>
-                <w:sz w:val="28"/>
-              </w:rPr>
-              <w:t xml:space="preserve"> HTTP 404 </w:t>
-            </w:r>
-            <w:r>
-              <w:rPr>
-                <w:rFonts w:eastAsia="標楷體"/>
-                <w:sz w:val="28"/>
-              </w:rPr>
-              <w:t>狀態碼。</w:t>
-            </w:r>
-          </w:p>
-          <w:p>
-            <w:pPr>
-              <w:numPr>
-                <w:ilvl w:val="1"/>
-                <w:numId w:val="5"/>
-              </w:numPr>
-              <w:overflowPunct w:val="0"/>
-              <w:jc w:val="both"/>
-              <w:rPr>
-                <w:rFonts w:eastAsia="標楷體"/>
-                <w:sz w:val="28"/>
-              </w:rPr>
-            </w:pPr>
-            <w:r>
-              <w:rPr>
-                <w:rFonts w:eastAsia="標楷體"/>
-                <w:b/>
-                <w:bCs/>
-                <w:sz w:val="28"/>
-              </w:rPr>
-              <w:t>處理訂閱資料</w:t>
-            </w:r>
-            <w:r>
-              <w:rPr>
-                <w:rFonts w:eastAsia="標楷體"/>
-                <w:sz w:val="28"/>
-              </w:rPr>
-              <w:t>:</w:t>
-            </w:r>
-          </w:p>
-          <w:p>
-            <w:pPr>
-              <w:numPr>
-                <w:ilvl w:val="2"/>
-                <w:numId w:val="5"/>
-              </w:numPr>
-              <w:overflowPunct w:val="0"/>
-              <w:jc w:val="both"/>
-              <w:rPr>
-                <w:rFonts w:eastAsia="標楷體"/>
-                <w:sz w:val="28"/>
-              </w:rPr>
-            </w:pPr>
-            <w:r>
-              <w:rPr>
-                <w:rFonts w:eastAsia="標楷體"/>
-                <w:sz w:val="28"/>
-              </w:rPr>
-              <w:t>從查詢結果中解析每筆訂閱資料的</w:t>
-            </w:r>
-            <w:r>
-              <w:rPr>
-                <w:rFonts w:eastAsia="標楷體"/>
-                <w:sz w:val="28"/>
-              </w:rPr>
-              <w:t xml:space="preserve"> criteria</w:t>
-            </w:r>
-            <w:r>
-              <w:rPr>
-                <w:rFonts w:eastAsia="標楷體"/>
-                <w:sz w:val="28"/>
-              </w:rPr>
-              <w:t>，並將</w:t>
-            </w:r>
-            <w:r>
-              <w:rPr>
-                <w:rFonts w:eastAsia="標楷體"/>
-                <w:sz w:val="28"/>
-              </w:rPr>
-              <w:t xml:space="preserve"> JSON </w:t>
-            </w:r>
-            <w:proofErr w:type="gramStart"/>
-            <w:r>
-              <w:rPr>
-                <w:rFonts w:eastAsia="標楷體"/>
-                <w:sz w:val="28"/>
-              </w:rPr>
-              <w:t>字符串</w:t>
-            </w:r>
-            <w:proofErr w:type="gramEnd"/>
-            <w:r>
-              <w:rPr>
-                <w:rFonts w:eastAsia="標楷體"/>
-                <w:sz w:val="28"/>
-              </w:rPr>
-              <w:lastRenderedPageBreak/>
-              <w:t>轉換為字典格式。</w:t>
-            </w:r>
-          </w:p>
-          <w:p>
-            <w:pPr>
-              <w:numPr>
-                <w:ilvl w:val="2"/>
-                <w:numId w:val="5"/>
-              </w:numPr>
-              <w:overflowPunct w:val="0"/>
-              <w:jc w:val="both"/>
-              <w:rPr>
-                <w:rFonts w:eastAsia="標楷體"/>
-                <w:sz w:val="28"/>
-              </w:rPr>
-            </w:pPr>
-            <w:r>
-              <w:rPr>
-                <w:rFonts w:eastAsia="標楷體"/>
-                <w:sz w:val="28"/>
-              </w:rPr>
-              <w:t>組織訂閱資料並將其加入</w:t>
-            </w:r>
-            <w:r>
-              <w:rPr>
-                <w:rFonts w:eastAsia="標楷體"/>
-                <w:sz w:val="28"/>
-              </w:rPr>
-              <w:t xml:space="preserve"> subscriptions </w:t>
-            </w:r>
-            <w:r>
-              <w:rPr>
-                <w:rFonts w:eastAsia="標楷體"/>
-                <w:sz w:val="28"/>
-              </w:rPr>
-              <w:t>列表。</w:t>
-            </w:r>
-          </w:p>
-          <w:p>
-            <w:pPr>
-              <w:numPr>
-                <w:ilvl w:val="1"/>
-                <w:numId w:val="5"/>
-              </w:numPr>
-              <w:overflowPunct w:val="0"/>
-              <w:jc w:val="both"/>
-              <w:rPr>
-                <w:rFonts w:eastAsia="標楷體"/>
-                <w:sz w:val="28"/>
-              </w:rPr>
-            </w:pPr>
-            <w:r>
-              <w:rPr>
-                <w:rFonts w:eastAsia="標楷體"/>
-                <w:b/>
-                <w:bCs/>
-                <w:sz w:val="28"/>
-              </w:rPr>
-              <w:t>返回訂閱資料</w:t>
-            </w:r>
-            <w:r>
-              <w:rPr>
-                <w:rFonts w:eastAsia="標楷體"/>
-                <w:sz w:val="28"/>
-              </w:rPr>
-              <w:t>:</w:t>
-            </w:r>
-          </w:p>
-          <w:p>
-            <w:pPr>
-              <w:numPr>
-                <w:ilvl w:val="2"/>
-                <w:numId w:val="5"/>
-              </w:numPr>
-              <w:overflowPunct w:val="0"/>
-              <w:jc w:val="both"/>
-              <w:rPr>
-                <w:rFonts w:eastAsia="標楷體"/>
-                <w:sz w:val="28"/>
-              </w:rPr>
-            </w:pPr>
-            <w:r>
-              <w:rPr>
-                <w:rFonts w:eastAsia="標楷體"/>
-                <w:sz w:val="28"/>
-              </w:rPr>
-              <w:t>返回訂閱資料列表，包含</w:t>
-            </w:r>
-            <w:r>
-              <w:rPr>
-                <w:rFonts w:eastAsia="標楷體"/>
-                <w:sz w:val="28"/>
-              </w:rPr>
-              <w:t xml:space="preserve"> </w:t>
-            </w:r>
-            <w:proofErr w:type="spellStart"/>
-            <w:r>
-              <w:rPr>
-                <w:rFonts w:eastAsia="標楷體"/>
-                <w:sz w:val="28"/>
-              </w:rPr>
-              <w:t>subscription_id</w:t>
-            </w:r>
-            <w:proofErr w:type="spellEnd"/>
-            <w:r>
-              <w:rPr>
-                <w:rFonts w:eastAsia="標楷體"/>
-                <w:sz w:val="28"/>
-              </w:rPr>
-              <w:t>、</w:t>
-            </w:r>
-            <w:r>
-              <w:rPr>
-                <w:rFonts w:eastAsia="標楷體"/>
-                <w:sz w:val="28"/>
-              </w:rPr>
-              <w:t>city</w:t>
-            </w:r>
-            <w:r>
-              <w:rPr>
-                <w:rFonts w:eastAsia="標楷體"/>
-                <w:sz w:val="28"/>
-              </w:rPr>
-              <w:t>、</w:t>
-            </w:r>
-            <w:r>
-              <w:rPr>
-                <w:rFonts w:eastAsia="標楷體"/>
-                <w:sz w:val="28"/>
-              </w:rPr>
-              <w:t>district</w:t>
-            </w:r>
-            <w:r>
-              <w:rPr>
-                <w:rFonts w:eastAsia="標楷體"/>
-                <w:sz w:val="28"/>
-              </w:rPr>
-              <w:t>、</w:t>
-            </w:r>
-            <w:r>
-              <w:rPr>
-                <w:rFonts w:eastAsia="標楷體"/>
-                <w:sz w:val="28"/>
-              </w:rPr>
-              <w:t>pattern</w:t>
-            </w:r>
-            <w:r>
-              <w:rPr>
-                <w:rFonts w:eastAsia="標楷體"/>
-                <w:sz w:val="28"/>
-              </w:rPr>
-              <w:t>、</w:t>
-            </w:r>
-            <w:proofErr w:type="spellStart"/>
-            <w:r>
-              <w:rPr>
-                <w:rFonts w:eastAsia="標楷體"/>
-                <w:sz w:val="28"/>
-              </w:rPr>
-              <w:t>rentalrange</w:t>
-            </w:r>
-            <w:proofErr w:type="spellEnd"/>
-            <w:r>
-              <w:rPr>
-                <w:rFonts w:eastAsia="標楷體"/>
-                <w:sz w:val="28"/>
-              </w:rPr>
-              <w:t>、</w:t>
-            </w:r>
-            <w:proofErr w:type="spellStart"/>
-            <w:r>
-              <w:rPr>
-                <w:rFonts w:eastAsia="標楷體"/>
-                <w:sz w:val="28"/>
-              </w:rPr>
-              <w:t>roomcount</w:t>
-            </w:r>
-            <w:proofErr w:type="spellEnd"/>
-            <w:r>
-              <w:rPr>
-                <w:rFonts w:eastAsia="標楷體"/>
-                <w:sz w:val="28"/>
-              </w:rPr>
-              <w:t>、</w:t>
-            </w:r>
-            <w:r>
-              <w:rPr>
-                <w:rFonts w:eastAsia="標楷體"/>
-                <w:sz w:val="28"/>
-              </w:rPr>
-              <w:t xml:space="preserve">size </w:t>
-            </w:r>
-            <w:r>
-              <w:rPr>
-                <w:rFonts w:eastAsia="標楷體"/>
-                <w:sz w:val="28"/>
-              </w:rPr>
-              <w:t>和</w:t>
-            </w:r>
-            <w:r>
-              <w:rPr>
-                <w:rFonts w:eastAsia="標楷體"/>
-                <w:sz w:val="28"/>
-              </w:rPr>
-              <w:t xml:space="preserve"> type </w:t>
-            </w:r>
-            <w:r>
-              <w:rPr>
-                <w:rFonts w:eastAsia="標楷體"/>
-                <w:sz w:val="28"/>
-              </w:rPr>
-              <w:t>等資訊，並回應</w:t>
-            </w:r>
-            <w:r>
-              <w:rPr>
-                <w:rFonts w:eastAsia="標楷體"/>
-                <w:sz w:val="28"/>
-              </w:rPr>
-              <w:t xml:space="preserve"> HTTP 200 </w:t>
-            </w:r>
-            <w:r>
-              <w:rPr>
-                <w:rFonts w:eastAsia="標楷體"/>
-                <w:sz w:val="28"/>
-              </w:rPr>
-              <w:t>狀態碼。</w:t>
-            </w:r>
-          </w:p>
-          <w:p>
-            <w:pPr>
               <w:overflowPunct w:val="0"/>
               <w:jc w:val="both"/>
               <w:rPr>
@@ -5782,13 +4055,6 @@
                 <w:sz w:val="28"/>
               </w:rPr>
             </w:pPr>
-            <w:r>
-              <w:rPr>
-                <w:rFonts w:eastAsia="標楷體" w:hint="eastAsia"/>
-                <w:sz w:val="28"/>
-              </w:rPr>
-              <w:t>將會員執行新增或刪除的訂閱條件存入資料庫</w:t>
-            </w:r>
           </w:p>
         </w:tc>
       </w:tr>
@@ -5831,1007 +4097,10 @@
           </w:tcPr>
           <w:p>
             <w:pPr>
-              <w:numPr>
-                <w:ilvl w:val="0"/>
-                <w:numId w:val="6"/>
-              </w:numPr>
               <w:overflowPunct w:val="0"/>
               <w:jc w:val="both"/>
               <w:rPr>
-                <w:rFonts w:eastAsia="標楷體"/>
-                <w:sz w:val="28"/>
-              </w:rPr>
-            </w:pPr>
-            <w:r>
-              <w:rPr>
-                <w:rFonts w:eastAsia="標楷體"/>
-                <w:b/>
-                <w:bCs/>
-                <w:sz w:val="28"/>
-              </w:rPr>
-              <w:t xml:space="preserve">Add Subscription API </w:t>
-            </w:r>
-            <w:r>
-              <w:rPr>
-                <w:rFonts w:eastAsia="標楷體"/>
-                <w:b/>
-                <w:bCs/>
-                <w:sz w:val="28"/>
-              </w:rPr>
-              <w:t>流程</w:t>
-            </w:r>
-          </w:p>
-          <w:p>
-            <w:pPr>
-              <w:numPr>
-                <w:ilvl w:val="1"/>
-                <w:numId w:val="6"/>
-              </w:numPr>
-              <w:overflowPunct w:val="0"/>
-              <w:jc w:val="both"/>
-              <w:rPr>
-                <w:rFonts w:eastAsia="標楷體"/>
-                <w:sz w:val="28"/>
-              </w:rPr>
-            </w:pPr>
-            <w:r>
-              <w:rPr>
-                <w:rFonts w:eastAsia="標楷體"/>
-                <w:b/>
-                <w:bCs/>
-                <w:sz w:val="28"/>
-              </w:rPr>
-              <w:t>接收並解析請求資料</w:t>
-            </w:r>
-            <w:r>
-              <w:rPr>
-                <w:rFonts w:eastAsia="標楷體"/>
-                <w:sz w:val="28"/>
-              </w:rPr>
-              <w:t>:</w:t>
-            </w:r>
-          </w:p>
-          <w:p>
-            <w:pPr>
-              <w:numPr>
-                <w:ilvl w:val="2"/>
-                <w:numId w:val="6"/>
-              </w:numPr>
-              <w:overflowPunct w:val="0"/>
-              <w:jc w:val="both"/>
-              <w:rPr>
-                <w:rFonts w:eastAsia="標楷體"/>
-                <w:sz w:val="28"/>
-              </w:rPr>
-            </w:pPr>
-            <w:r>
-              <w:rPr>
-                <w:rFonts w:eastAsia="標楷體"/>
-                <w:sz w:val="28"/>
-              </w:rPr>
-              <w:t>使用</w:t>
-            </w:r>
-            <w:r>
-              <w:rPr>
-                <w:rFonts w:eastAsia="標楷體"/>
-                <w:sz w:val="28"/>
-              </w:rPr>
-              <w:t xml:space="preserve"> </w:t>
-            </w:r>
-            <w:proofErr w:type="spellStart"/>
-            <w:r>
-              <w:rPr>
-                <w:rFonts w:eastAsia="標楷體"/>
-                <w:sz w:val="28"/>
-              </w:rPr>
-              <w:t>request.json</w:t>
-            </w:r>
-            <w:proofErr w:type="spellEnd"/>
-            <w:r>
-              <w:rPr>
-                <w:rFonts w:eastAsia="標楷體"/>
-                <w:sz w:val="28"/>
-              </w:rPr>
-              <w:t xml:space="preserve"> </w:t>
-            </w:r>
-            <w:r>
-              <w:rPr>
-                <w:rFonts w:eastAsia="標楷體"/>
-                <w:sz w:val="28"/>
-              </w:rPr>
-              <w:t>從請求主體中提取</w:t>
-            </w:r>
-            <w:r>
-              <w:rPr>
-                <w:rFonts w:eastAsia="標楷體"/>
-                <w:sz w:val="28"/>
-              </w:rPr>
-              <w:t xml:space="preserve"> criteria</w:t>
-            </w:r>
-            <w:r>
-              <w:rPr>
-                <w:rFonts w:eastAsia="標楷體"/>
-                <w:sz w:val="28"/>
-              </w:rPr>
-              <w:t>。</w:t>
-            </w:r>
-          </w:p>
-          <w:p>
-            <w:pPr>
-              <w:numPr>
-                <w:ilvl w:val="2"/>
-                <w:numId w:val="6"/>
-              </w:numPr>
-              <w:overflowPunct w:val="0"/>
-              <w:jc w:val="both"/>
-              <w:rPr>
-                <w:rFonts w:eastAsia="標楷體"/>
-                <w:sz w:val="28"/>
-              </w:rPr>
-            </w:pPr>
-            <w:r>
-              <w:rPr>
-                <w:rFonts w:eastAsia="標楷體"/>
-                <w:sz w:val="28"/>
-              </w:rPr>
-              <w:t>從</w:t>
-            </w:r>
-            <w:r>
-              <w:rPr>
-                <w:rFonts w:eastAsia="標楷體"/>
-                <w:sz w:val="28"/>
-              </w:rPr>
-              <w:t xml:space="preserve"> criteria </w:t>
-            </w:r>
-            <w:r>
-              <w:rPr>
-                <w:rFonts w:eastAsia="標楷體"/>
-                <w:sz w:val="28"/>
-              </w:rPr>
-              <w:t>中提取</w:t>
-            </w:r>
-            <w:r>
-              <w:rPr>
-                <w:rFonts w:eastAsia="標楷體"/>
-                <w:sz w:val="28"/>
-              </w:rPr>
-              <w:t xml:space="preserve"> </w:t>
-            </w:r>
-            <w:proofErr w:type="spellStart"/>
-            <w:r>
-              <w:rPr>
-                <w:rFonts w:eastAsia="標楷體"/>
-                <w:sz w:val="28"/>
-              </w:rPr>
-              <w:t>member_id</w:t>
-            </w:r>
-            <w:proofErr w:type="spellEnd"/>
-            <w:r>
-              <w:rPr>
-                <w:rFonts w:eastAsia="標楷體"/>
-                <w:sz w:val="28"/>
-              </w:rPr>
-              <w:t>，如果沒有提供</w:t>
-            </w:r>
-            <w:r>
-              <w:rPr>
-                <w:rFonts w:eastAsia="標楷體"/>
-                <w:sz w:val="28"/>
-              </w:rPr>
-              <w:t xml:space="preserve"> </w:t>
-            </w:r>
-            <w:proofErr w:type="spellStart"/>
-            <w:r>
-              <w:rPr>
-                <w:rFonts w:eastAsia="標楷體"/>
-                <w:sz w:val="28"/>
-              </w:rPr>
-              <w:t>member_id</w:t>
-            </w:r>
-            <w:proofErr w:type="spellEnd"/>
-            <w:r>
-              <w:rPr>
-                <w:rFonts w:eastAsia="標楷體"/>
-                <w:sz w:val="28"/>
-              </w:rPr>
-              <w:t>，返回錯誤訊息和</w:t>
-            </w:r>
-            <w:r>
-              <w:rPr>
-                <w:rFonts w:eastAsia="標楷體"/>
-                <w:sz w:val="28"/>
-              </w:rPr>
-              <w:t xml:space="preserve"> HTTP 400 </w:t>
-            </w:r>
-            <w:r>
-              <w:rPr>
-                <w:rFonts w:eastAsia="標楷體"/>
-                <w:sz w:val="28"/>
-              </w:rPr>
-              <w:t>狀態碼。</w:t>
-            </w:r>
-          </w:p>
-          <w:p>
-            <w:pPr>
-              <w:numPr>
-                <w:ilvl w:val="1"/>
-                <w:numId w:val="6"/>
-              </w:numPr>
-              <w:overflowPunct w:val="0"/>
-              <w:jc w:val="both"/>
-              <w:rPr>
-                <w:rFonts w:eastAsia="標楷體"/>
-                <w:sz w:val="28"/>
-              </w:rPr>
-            </w:pPr>
-            <w:r>
-              <w:rPr>
-                <w:rFonts w:eastAsia="標楷體"/>
-                <w:b/>
-                <w:bCs/>
-                <w:sz w:val="28"/>
-              </w:rPr>
-              <w:t>設置訂閱時間</w:t>
-            </w:r>
-            <w:r>
-              <w:rPr>
-                <w:rFonts w:eastAsia="標楷體"/>
-                <w:sz w:val="28"/>
-              </w:rPr>
-              <w:t>:</w:t>
-            </w:r>
-          </w:p>
-          <w:p>
-            <w:pPr>
-              <w:numPr>
-                <w:ilvl w:val="2"/>
-                <w:numId w:val="6"/>
-              </w:numPr>
-              <w:overflowPunct w:val="0"/>
-              <w:jc w:val="both"/>
-              <w:rPr>
-                <w:rFonts w:eastAsia="標楷體"/>
-                <w:sz w:val="28"/>
-              </w:rPr>
-            </w:pPr>
-            <w:r>
-              <w:rPr>
-                <w:rFonts w:eastAsia="標楷體"/>
-                <w:sz w:val="28"/>
-              </w:rPr>
-              <w:t>使用</w:t>
-            </w:r>
-            <w:r>
-              <w:rPr>
-                <w:rFonts w:eastAsia="標楷體"/>
-                <w:sz w:val="28"/>
-              </w:rPr>
-              <w:t xml:space="preserve"> </w:t>
-            </w:r>
-            <w:proofErr w:type="spellStart"/>
-            <w:r>
-              <w:rPr>
-                <w:rFonts w:eastAsia="標楷體"/>
-                <w:sz w:val="28"/>
-              </w:rPr>
-              <w:t>datetime.now</w:t>
-            </w:r>
-            <w:proofErr w:type="spellEnd"/>
-            <w:r>
-              <w:rPr>
-                <w:rFonts w:eastAsia="標楷體"/>
-                <w:sz w:val="28"/>
-              </w:rPr>
-              <w:t xml:space="preserve">() </w:t>
-            </w:r>
-            <w:r>
-              <w:rPr>
-                <w:rFonts w:eastAsia="標楷體"/>
-                <w:sz w:val="28"/>
-              </w:rPr>
-              <w:t>設置訂閱時間</w:t>
-            </w:r>
-            <w:r>
-              <w:rPr>
-                <w:rFonts w:eastAsia="標楷體"/>
-                <w:sz w:val="28"/>
-              </w:rPr>
-              <w:t xml:space="preserve"> (</w:t>
-            </w:r>
-            <w:proofErr w:type="spellStart"/>
-            <w:r>
-              <w:rPr>
-                <w:rFonts w:eastAsia="標楷體"/>
-                <w:sz w:val="28"/>
-              </w:rPr>
-              <w:t>subscription_time</w:t>
-            </w:r>
-            <w:proofErr w:type="spellEnd"/>
-            <w:r>
-              <w:rPr>
-                <w:rFonts w:eastAsia="標楷體"/>
-                <w:sz w:val="28"/>
-              </w:rPr>
-              <w:t xml:space="preserve">) </w:t>
-            </w:r>
-            <w:r>
-              <w:rPr>
-                <w:rFonts w:eastAsia="標楷體"/>
-                <w:sz w:val="28"/>
-              </w:rPr>
-              <w:t>和最後檢查時間</w:t>
-            </w:r>
-            <w:r>
-              <w:rPr>
-                <w:rFonts w:eastAsia="標楷體"/>
-                <w:sz w:val="28"/>
-              </w:rPr>
-              <w:t xml:space="preserve"> (</w:t>
-            </w:r>
-            <w:proofErr w:type="spellStart"/>
-            <w:r>
-              <w:rPr>
-                <w:rFonts w:eastAsia="標楷體"/>
-                <w:sz w:val="28"/>
-              </w:rPr>
-              <w:t>last_check_time</w:t>
-            </w:r>
-            <w:proofErr w:type="spellEnd"/>
-            <w:r>
-              <w:rPr>
-                <w:rFonts w:eastAsia="標楷體"/>
-                <w:sz w:val="28"/>
-              </w:rPr>
-              <w:t>)</w:t>
-            </w:r>
-            <w:r>
-              <w:rPr>
-                <w:rFonts w:eastAsia="標楷體"/>
-                <w:sz w:val="28"/>
-              </w:rPr>
-              <w:t>。</w:t>
-            </w:r>
-          </w:p>
-          <w:p>
-            <w:pPr>
-              <w:numPr>
-                <w:ilvl w:val="1"/>
-                <w:numId w:val="6"/>
-              </w:numPr>
-              <w:overflowPunct w:val="0"/>
-              <w:jc w:val="both"/>
-              <w:rPr>
-                <w:rFonts w:eastAsia="標楷體"/>
-                <w:sz w:val="28"/>
-              </w:rPr>
-            </w:pPr>
-            <w:r>
-              <w:rPr>
-                <w:rFonts w:eastAsia="標楷體"/>
-                <w:b/>
-                <w:bCs/>
-                <w:sz w:val="28"/>
-              </w:rPr>
-              <w:t>插入訂閱資料至資料庫</w:t>
-            </w:r>
-            <w:r>
-              <w:rPr>
-                <w:rFonts w:eastAsia="標楷體"/>
-                <w:sz w:val="28"/>
-              </w:rPr>
-              <w:t>:</w:t>
-            </w:r>
-          </w:p>
-          <w:p>
-            <w:pPr>
-              <w:numPr>
-                <w:ilvl w:val="2"/>
-                <w:numId w:val="6"/>
-              </w:numPr>
-              <w:overflowPunct w:val="0"/>
-              <w:jc w:val="both"/>
-              <w:rPr>
-                <w:rFonts w:eastAsia="標楷體"/>
-                <w:sz w:val="28"/>
-              </w:rPr>
-            </w:pPr>
-            <w:r>
-              <w:rPr>
-                <w:rFonts w:eastAsia="標楷體"/>
-                <w:sz w:val="28"/>
-              </w:rPr>
-              <w:t>使用</w:t>
-            </w:r>
-            <w:r>
-              <w:rPr>
-                <w:rFonts w:eastAsia="標楷體"/>
-                <w:sz w:val="28"/>
-              </w:rPr>
-              <w:t xml:space="preserve"> SQL </w:t>
-            </w:r>
-            <w:r>
-              <w:rPr>
-                <w:rFonts w:eastAsia="標楷體"/>
-                <w:sz w:val="28"/>
-              </w:rPr>
-              <w:t>語句</w:t>
-            </w:r>
-            <w:r>
-              <w:rPr>
-                <w:rFonts w:eastAsia="標楷體"/>
-                <w:sz w:val="28"/>
-              </w:rPr>
-              <w:t xml:space="preserve"> "INSERT INTO subscriptions (</w:t>
-            </w:r>
-            <w:proofErr w:type="spellStart"/>
-            <w:r>
-              <w:rPr>
-                <w:rFonts w:eastAsia="標楷體"/>
-                <w:sz w:val="28"/>
-              </w:rPr>
-              <w:t>member_id</w:t>
-            </w:r>
-            <w:proofErr w:type="spellEnd"/>
-            <w:r>
-              <w:rPr>
-                <w:rFonts w:eastAsia="標楷體"/>
-                <w:sz w:val="28"/>
-              </w:rPr>
-              <w:t xml:space="preserve">, criteria, </w:t>
-            </w:r>
-            <w:proofErr w:type="spellStart"/>
-            <w:r>
-              <w:rPr>
-                <w:rFonts w:eastAsia="標楷體"/>
-                <w:sz w:val="28"/>
-              </w:rPr>
-              <w:t>subscription_time</w:t>
-            </w:r>
-            <w:proofErr w:type="spellEnd"/>
-            <w:r>
-              <w:rPr>
-                <w:rFonts w:eastAsia="標楷體"/>
-                <w:sz w:val="28"/>
-              </w:rPr>
-              <w:t xml:space="preserve">, </w:t>
-            </w:r>
-            <w:proofErr w:type="spellStart"/>
-            <w:r>
-              <w:rPr>
-                <w:rFonts w:eastAsia="標楷體"/>
-                <w:sz w:val="28"/>
-              </w:rPr>
-              <w:t>last_check_time</w:t>
-            </w:r>
-            <w:proofErr w:type="spellEnd"/>
-            <w:r>
-              <w:rPr>
-                <w:rFonts w:eastAsia="標楷體"/>
-                <w:sz w:val="28"/>
-              </w:rPr>
-              <w:t xml:space="preserve">)" </w:t>
-            </w:r>
-            <w:r>
-              <w:rPr>
-                <w:rFonts w:eastAsia="標楷體"/>
-                <w:sz w:val="28"/>
-              </w:rPr>
-              <w:t>將</w:t>
-            </w:r>
-            <w:r>
-              <w:rPr>
-                <w:rFonts w:eastAsia="標楷體"/>
-                <w:sz w:val="28"/>
-              </w:rPr>
-              <w:t xml:space="preserve"> </w:t>
-            </w:r>
-            <w:proofErr w:type="spellStart"/>
-            <w:r>
-              <w:rPr>
-                <w:rFonts w:eastAsia="標楷體"/>
-                <w:sz w:val="28"/>
-              </w:rPr>
-              <w:t>member_id</w:t>
-            </w:r>
-            <w:proofErr w:type="spellEnd"/>
-            <w:r>
-              <w:rPr>
-                <w:rFonts w:eastAsia="標楷體"/>
-                <w:sz w:val="28"/>
-              </w:rPr>
-              <w:t>、訂閱條件、訂閱時間、最後檢查時間插入</w:t>
-            </w:r>
-            <w:r>
-              <w:rPr>
-                <w:rFonts w:eastAsia="標楷體"/>
-                <w:sz w:val="28"/>
-              </w:rPr>
-              <w:t xml:space="preserve"> subscriptions </w:t>
-            </w:r>
-            <w:r>
-              <w:rPr>
-                <w:rFonts w:eastAsia="標楷體"/>
-                <w:sz w:val="28"/>
-              </w:rPr>
-              <w:t>資料表。</w:t>
-            </w:r>
-          </w:p>
-          <w:p>
-            <w:pPr>
-              <w:numPr>
-                <w:ilvl w:val="2"/>
-                <w:numId w:val="6"/>
-              </w:numPr>
-              <w:overflowPunct w:val="0"/>
-              <w:jc w:val="both"/>
-              <w:rPr>
-                <w:rFonts w:eastAsia="標楷體"/>
-                <w:sz w:val="28"/>
-              </w:rPr>
-            </w:pPr>
-            <w:r>
-              <w:rPr>
-                <w:rFonts w:eastAsia="標楷體"/>
-                <w:sz w:val="28"/>
-              </w:rPr>
-              <w:t>如果插入成功，返回訂閱成功訊息，並附帶</w:t>
-            </w:r>
-            <w:r>
-              <w:rPr>
-                <w:rFonts w:eastAsia="標楷體"/>
-                <w:sz w:val="28"/>
-              </w:rPr>
-              <w:t xml:space="preserve"> </w:t>
-            </w:r>
-            <w:proofErr w:type="spellStart"/>
-            <w:r>
-              <w:rPr>
-                <w:rFonts w:eastAsia="標楷體"/>
-                <w:sz w:val="28"/>
-              </w:rPr>
-              <w:t>subscription_id</w:t>
-            </w:r>
-            <w:proofErr w:type="spellEnd"/>
-            <w:r>
-              <w:rPr>
-                <w:rFonts w:eastAsia="標楷體"/>
-                <w:sz w:val="28"/>
-              </w:rPr>
-              <w:t xml:space="preserve"> </w:t>
-            </w:r>
-            <w:r>
-              <w:rPr>
-                <w:rFonts w:eastAsia="標楷體"/>
-                <w:sz w:val="28"/>
-              </w:rPr>
-              <w:t>和訂閱時間。</w:t>
-            </w:r>
-          </w:p>
-          <w:p>
-            <w:pPr>
-              <w:numPr>
-                <w:ilvl w:val="2"/>
-                <w:numId w:val="6"/>
-              </w:numPr>
-              <w:overflowPunct w:val="0"/>
-              <w:jc w:val="both"/>
-              <w:rPr>
-                <w:rFonts w:eastAsia="標楷體"/>
-                <w:sz w:val="28"/>
-              </w:rPr>
-            </w:pPr>
-            <w:r>
-              <w:rPr>
-                <w:rFonts w:eastAsia="標楷體"/>
-                <w:sz w:val="28"/>
-              </w:rPr>
-              <w:t>如果插入失敗，捕捉錯誤並返回錯誤訊息與</w:t>
-            </w:r>
-            <w:r>
-              <w:rPr>
-                <w:rFonts w:eastAsia="標楷體"/>
-                <w:sz w:val="28"/>
-              </w:rPr>
-              <w:t xml:space="preserve"> HTTP 500 </w:t>
-            </w:r>
-            <w:r>
-              <w:rPr>
-                <w:rFonts w:eastAsia="標楷體"/>
-                <w:sz w:val="28"/>
-              </w:rPr>
-              <w:t>狀態碼。</w:t>
-            </w:r>
-          </w:p>
-          <w:p>
-            <w:pPr>
-              <w:numPr>
-                <w:ilvl w:val="0"/>
-                <w:numId w:val="6"/>
-              </w:numPr>
-              <w:overflowPunct w:val="0"/>
-              <w:jc w:val="both"/>
-              <w:rPr>
-                <w:rFonts w:eastAsia="標楷體"/>
-                <w:sz w:val="28"/>
-              </w:rPr>
-            </w:pPr>
-            <w:r>
-              <w:rPr>
-                <w:rFonts w:eastAsia="標楷體"/>
-                <w:b/>
-                <w:bCs/>
-                <w:sz w:val="28"/>
-              </w:rPr>
-              <w:t xml:space="preserve">Delete Subscription API </w:t>
-            </w:r>
-            <w:r>
-              <w:rPr>
-                <w:rFonts w:eastAsia="標楷體"/>
-                <w:b/>
-                <w:bCs/>
-                <w:sz w:val="28"/>
-              </w:rPr>
-              <w:t>流程</w:t>
-            </w:r>
-          </w:p>
-          <w:p>
-            <w:pPr>
-              <w:numPr>
-                <w:ilvl w:val="1"/>
-                <w:numId w:val="6"/>
-              </w:numPr>
-              <w:overflowPunct w:val="0"/>
-              <w:jc w:val="both"/>
-              <w:rPr>
-                <w:rFonts w:eastAsia="標楷體"/>
-                <w:sz w:val="28"/>
-              </w:rPr>
-            </w:pPr>
-            <w:r>
-              <w:rPr>
-                <w:rFonts w:eastAsia="標楷體"/>
-                <w:b/>
-                <w:bCs/>
-                <w:sz w:val="28"/>
-              </w:rPr>
-              <w:lastRenderedPageBreak/>
-              <w:t>接收並解析請求資料</w:t>
-            </w:r>
-            <w:r>
-              <w:rPr>
-                <w:rFonts w:eastAsia="標楷體"/>
-                <w:sz w:val="28"/>
-              </w:rPr>
-              <w:t>:</w:t>
-            </w:r>
-          </w:p>
-          <w:p>
-            <w:pPr>
-              <w:numPr>
-                <w:ilvl w:val="2"/>
-                <w:numId w:val="6"/>
-              </w:numPr>
-              <w:overflowPunct w:val="0"/>
-              <w:jc w:val="both"/>
-              <w:rPr>
-                <w:rFonts w:eastAsia="標楷體"/>
-                <w:sz w:val="28"/>
-              </w:rPr>
-            </w:pPr>
-            <w:r>
-              <w:rPr>
-                <w:rFonts w:eastAsia="標楷體"/>
-                <w:sz w:val="28"/>
-              </w:rPr>
-              <w:t>使用</w:t>
-            </w:r>
-            <w:r>
-              <w:rPr>
-                <w:rFonts w:eastAsia="標楷體"/>
-                <w:sz w:val="28"/>
-              </w:rPr>
-              <w:t xml:space="preserve"> </w:t>
-            </w:r>
-            <w:proofErr w:type="spellStart"/>
-            <w:r>
-              <w:rPr>
-                <w:rFonts w:eastAsia="標楷體"/>
-                <w:sz w:val="28"/>
-              </w:rPr>
-              <w:t>request.json</w:t>
-            </w:r>
-            <w:proofErr w:type="spellEnd"/>
-            <w:r>
-              <w:rPr>
-                <w:rFonts w:eastAsia="標楷體"/>
-                <w:sz w:val="28"/>
-              </w:rPr>
-              <w:t xml:space="preserve"> </w:t>
-            </w:r>
-            <w:r>
-              <w:rPr>
-                <w:rFonts w:eastAsia="標楷體"/>
-                <w:sz w:val="28"/>
-              </w:rPr>
-              <w:t>從請求主體中提取</w:t>
-            </w:r>
-            <w:r>
-              <w:rPr>
-                <w:rFonts w:eastAsia="標楷體"/>
-                <w:sz w:val="28"/>
-              </w:rPr>
-              <w:t xml:space="preserve"> </w:t>
-            </w:r>
-            <w:proofErr w:type="spellStart"/>
-            <w:r>
-              <w:rPr>
-                <w:rFonts w:eastAsia="標楷體"/>
-                <w:sz w:val="28"/>
-              </w:rPr>
-              <w:t>subscription_id</w:t>
-            </w:r>
-            <w:proofErr w:type="spellEnd"/>
-            <w:r>
-              <w:rPr>
-                <w:rFonts w:eastAsia="標楷體"/>
-                <w:sz w:val="28"/>
-              </w:rPr>
-              <w:t>。</w:t>
-            </w:r>
-          </w:p>
-          <w:p>
-            <w:pPr>
-              <w:numPr>
-                <w:ilvl w:val="2"/>
-                <w:numId w:val="6"/>
-              </w:numPr>
-              <w:overflowPunct w:val="0"/>
-              <w:jc w:val="both"/>
-              <w:rPr>
-                <w:rFonts w:eastAsia="標楷體"/>
-                <w:sz w:val="28"/>
-              </w:rPr>
-            </w:pPr>
-            <w:r>
-              <w:rPr>
-                <w:rFonts w:eastAsia="標楷體"/>
-                <w:sz w:val="28"/>
-              </w:rPr>
-              <w:t>如果</w:t>
-            </w:r>
-            <w:r>
-              <w:rPr>
-                <w:rFonts w:eastAsia="標楷體"/>
-                <w:sz w:val="28"/>
-              </w:rPr>
-              <w:t xml:space="preserve"> </w:t>
-            </w:r>
-            <w:proofErr w:type="spellStart"/>
-            <w:r>
-              <w:rPr>
-                <w:rFonts w:eastAsia="標楷體"/>
-                <w:sz w:val="28"/>
-              </w:rPr>
-              <w:t>subscription_id</w:t>
-            </w:r>
-            <w:proofErr w:type="spellEnd"/>
-            <w:r>
-              <w:rPr>
-                <w:rFonts w:eastAsia="標楷體"/>
-                <w:sz w:val="28"/>
-              </w:rPr>
-              <w:t xml:space="preserve"> </w:t>
-            </w:r>
-            <w:r>
-              <w:rPr>
-                <w:rFonts w:eastAsia="標楷體"/>
-                <w:sz w:val="28"/>
-              </w:rPr>
-              <w:t>沒有提供，返回錯誤訊息和</w:t>
-            </w:r>
-            <w:r>
-              <w:rPr>
-                <w:rFonts w:eastAsia="標楷體"/>
-                <w:sz w:val="28"/>
-              </w:rPr>
-              <w:t xml:space="preserve"> HTTP 400 </w:t>
-            </w:r>
-            <w:r>
-              <w:rPr>
-                <w:rFonts w:eastAsia="標楷體"/>
-                <w:sz w:val="28"/>
-              </w:rPr>
-              <w:t>狀態碼。</w:t>
-            </w:r>
-          </w:p>
-          <w:p>
-            <w:pPr>
-              <w:numPr>
-                <w:ilvl w:val="1"/>
-                <w:numId w:val="6"/>
-              </w:numPr>
-              <w:overflowPunct w:val="0"/>
-              <w:jc w:val="both"/>
-              <w:rPr>
-                <w:rFonts w:eastAsia="標楷體"/>
-                <w:sz w:val="28"/>
-              </w:rPr>
-            </w:pPr>
-            <w:r>
-              <w:rPr>
-                <w:rFonts w:eastAsia="標楷體"/>
-                <w:b/>
-                <w:bCs/>
-                <w:sz w:val="28"/>
-              </w:rPr>
-              <w:t>刪除訂閱資料</w:t>
-            </w:r>
-            <w:r>
-              <w:rPr>
-                <w:rFonts w:eastAsia="標楷體"/>
-                <w:sz w:val="28"/>
-              </w:rPr>
-              <w:t>:</w:t>
-            </w:r>
-          </w:p>
-          <w:p>
-            <w:pPr>
-              <w:numPr>
-                <w:ilvl w:val="2"/>
-                <w:numId w:val="6"/>
-              </w:numPr>
-              <w:overflowPunct w:val="0"/>
-              <w:jc w:val="both"/>
-              <w:rPr>
-                <w:rFonts w:eastAsia="標楷體"/>
-                <w:sz w:val="28"/>
-              </w:rPr>
-            </w:pPr>
-            <w:r>
-              <w:rPr>
-                <w:rFonts w:eastAsia="標楷體"/>
-                <w:sz w:val="28"/>
-              </w:rPr>
-              <w:t>使用</w:t>
-            </w:r>
-            <w:r>
-              <w:rPr>
-                <w:rFonts w:eastAsia="標楷體"/>
-                <w:sz w:val="28"/>
-              </w:rPr>
-              <w:t xml:space="preserve"> SQL </w:t>
-            </w:r>
-            <w:r>
-              <w:rPr>
-                <w:rFonts w:eastAsia="標楷體"/>
-                <w:sz w:val="28"/>
-              </w:rPr>
-              <w:t>語句</w:t>
-            </w:r>
-            <w:r>
-              <w:rPr>
-                <w:rFonts w:eastAsia="標楷體"/>
-                <w:sz w:val="28"/>
-              </w:rPr>
-              <w:t xml:space="preserve"> "DELETE FROM subscriptions WHERE </w:t>
-            </w:r>
-            <w:proofErr w:type="spellStart"/>
-            <w:r>
-              <w:rPr>
-                <w:rFonts w:eastAsia="標楷體"/>
-                <w:sz w:val="28"/>
-              </w:rPr>
-              <w:t>subscription_id</w:t>
-            </w:r>
-            <w:proofErr w:type="spellEnd"/>
-            <w:r>
-              <w:rPr>
-                <w:rFonts w:eastAsia="標楷體"/>
-                <w:sz w:val="28"/>
-              </w:rPr>
-              <w:t xml:space="preserve"> = %s" </w:t>
-            </w:r>
-            <w:r>
-              <w:rPr>
-                <w:rFonts w:eastAsia="標楷體"/>
-                <w:sz w:val="28"/>
-              </w:rPr>
-              <w:t>刪除對應的</w:t>
-            </w:r>
-            <w:r>
-              <w:rPr>
-                <w:rFonts w:eastAsia="標楷體"/>
-                <w:sz w:val="28"/>
-              </w:rPr>
-              <w:t xml:space="preserve"> </w:t>
-            </w:r>
-            <w:proofErr w:type="spellStart"/>
-            <w:r>
-              <w:rPr>
-                <w:rFonts w:eastAsia="標楷體"/>
-                <w:sz w:val="28"/>
-              </w:rPr>
-              <w:t>subscription_id</w:t>
-            </w:r>
-            <w:proofErr w:type="spellEnd"/>
-            <w:r>
-              <w:rPr>
-                <w:rFonts w:eastAsia="標楷體"/>
-                <w:sz w:val="28"/>
-              </w:rPr>
-              <w:t xml:space="preserve"> </w:t>
-            </w:r>
-            <w:r>
-              <w:rPr>
-                <w:rFonts w:eastAsia="標楷體"/>
-                <w:sz w:val="28"/>
-              </w:rPr>
-              <w:t>資料。</w:t>
-            </w:r>
-          </w:p>
-          <w:p>
-            <w:pPr>
-              <w:numPr>
-                <w:ilvl w:val="2"/>
-                <w:numId w:val="6"/>
-              </w:numPr>
-              <w:overflowPunct w:val="0"/>
-              <w:jc w:val="both"/>
-              <w:rPr>
-                <w:rFonts w:eastAsia="標楷體"/>
-                <w:sz w:val="28"/>
-              </w:rPr>
-            </w:pPr>
-            <w:r>
-              <w:rPr>
-                <w:rFonts w:eastAsia="標楷體"/>
-                <w:sz w:val="28"/>
-              </w:rPr>
-              <w:t>如果刪除成功，返回訂閱刪除成功訊息。</w:t>
-            </w:r>
-          </w:p>
-          <w:p>
-            <w:pPr>
-              <w:numPr>
-                <w:ilvl w:val="2"/>
-                <w:numId w:val="6"/>
-              </w:numPr>
-              <w:overflowPunct w:val="0"/>
-              <w:jc w:val="both"/>
-              <w:rPr>
-                <w:rFonts w:eastAsia="標楷體"/>
-                <w:sz w:val="28"/>
-              </w:rPr>
-            </w:pPr>
-            <w:r>
-              <w:rPr>
-                <w:rFonts w:eastAsia="標楷體"/>
-                <w:sz w:val="28"/>
-              </w:rPr>
-              <w:t>如果刪除失敗，捕捉錯誤並返回錯誤訊息與</w:t>
-            </w:r>
-            <w:r>
-              <w:rPr>
-                <w:rFonts w:eastAsia="標楷體"/>
-                <w:sz w:val="28"/>
-              </w:rPr>
-              <w:t xml:space="preserve"> HTTP 500 </w:t>
-            </w:r>
-            <w:r>
-              <w:rPr>
-                <w:rFonts w:eastAsia="標楷體"/>
-                <w:sz w:val="28"/>
-              </w:rPr>
-              <w:t>狀態碼。</w:t>
-            </w:r>
-          </w:p>
-          <w:p>
-            <w:pPr>
-              <w:overflowPunct w:val="0"/>
-              <w:ind w:left="2160"/>
-              <w:jc w:val="both"/>
-              <w:rPr>
-                <w:rFonts w:eastAsia="標楷體"/>
+                <w:rFonts w:eastAsia="標楷體" w:hint="eastAsia"/>
                 <w:sz w:val="28"/>
               </w:rPr>
             </w:pPr>
@@ -6882,13 +4151,7 @@
         <w:rPr>
           <w:rFonts w:hint="eastAsia"/>
         </w:rPr>
-        <w:t>4</w:t>
-      </w:r>
-      <w:r>
-        <w:rPr>
-          <w:rFonts w:hint="eastAsia"/>
-        </w:rPr>
-        <w:t xml:space="preserve"> </w:t>
+        <w:t xml:space="preserve">4 </w:t>
       </w:r>
       <w:r>
         <w:rPr>
@@ -8872,6 +6135,7 @@
   <w:style w:type="character" w:default="1" w:styleId="a0">
     <w:name w:val="Default Paragraph Font"/>
     <w:uiPriority w:val="1"/>
+    <w:semiHidden/>
     <w:unhideWhenUsed/>
   </w:style>
   <w:style w:type="table" w:default="1" w:styleId="a1">

</xml_diff>